<commit_message>
Created my own Prelab Word Document
</commit_message>
<xml_diff>
--- a/Lab2/docs/Prelab_Lab2_Luke_Garland.docx
+++ b/Lab2/docs/Prelab_Lab2_Luke_Garland.docx
@@ -15,6 +15,9 @@
         <w:ind w:left="-851"/>
       </w:pPr>
       <w:r>
+        <w:rPr>
+          <w:noProof/>
+        </w:rPr>
         <w:drawing>
           <wp:inline distT="0" distB="0" distL="0" distR="0" wp14:anchorId="6A14E0E4" wp14:editId="5B6EBF1E">
             <wp:extent cx="7306934" cy="3893128"/>
@@ -51,6 +54,8 @@
           </wp:inline>
         </w:drawing>
       </w:r>
+      <w:bookmarkStart w:id="0" w:name="_GoBack"/>
+      <w:bookmarkEnd w:id="0"/>
     </w:p>
     <w:p/>
     <w:p/>
@@ -74,14 +79,15 @@
         <w:lastRenderedPageBreak/>
         <w:t>Regular operation</w:t>
       </w:r>
-      <w:bookmarkStart w:id="0" w:name="_GoBack"/>
-      <w:bookmarkEnd w:id="0"/>
     </w:p>
     <w:p>
       <w:pPr>
         <w:ind w:left="-567"/>
       </w:pPr>
       <w:r>
+        <w:rPr>
+          <w:noProof/>
+        </w:rPr>
         <w:drawing>
           <wp:inline distT="0" distB="0" distL="0" distR="0" wp14:anchorId="53323F4C" wp14:editId="3D809C0D">
             <wp:extent cx="7222672" cy="3745604"/>
@@ -196,7 +202,7 @@
       </w:pPr>
     </w:pPrDefault>
   </w:docDefaults>
-  <w:latentStyles w:defLockedState="0" w:defUIPriority="99" w:defSemiHidden="0" w:defUnhideWhenUsed="0" w:defQFormat="0" w:count="377">
+  <w:latentStyles w:defLockedState="0" w:defUIPriority="99" w:defSemiHidden="0" w:defUnhideWhenUsed="0" w:defQFormat="0" w:count="375">
     <w:lsdException w:name="Normal" w:uiPriority="0" w:qFormat="1"/>
     <w:lsdException w:name="heading 1" w:uiPriority="9" w:qFormat="1"/>
     <w:lsdException w:name="heading 2" w:semiHidden="1" w:uiPriority="9" w:unhideWhenUsed="1" w:qFormat="1"/>
@@ -302,6 +308,7 @@
     <w:lsdException w:name="HTML Sample" w:semiHidden="1" w:unhideWhenUsed="1"/>
     <w:lsdException w:name="HTML Typewriter" w:semiHidden="1" w:unhideWhenUsed="1"/>
     <w:lsdException w:name="HTML Variable" w:semiHidden="1" w:unhideWhenUsed="1"/>
+    <w:lsdException w:name="Normal Table" w:semiHidden="1" w:unhideWhenUsed="1"/>
     <w:lsdException w:name="annotation subject" w:semiHidden="1" w:unhideWhenUsed="1"/>
     <w:lsdException w:name="No List" w:semiHidden="1" w:unhideWhenUsed="1"/>
     <w:lsdException w:name="Outline List 1" w:semiHidden="1" w:unhideWhenUsed="1"/>
@@ -347,9 +354,11 @@
     <w:lsdException w:name="Table Subtle 1" w:semiHidden="1" w:unhideWhenUsed="1"/>
     <w:lsdException w:name="Table Subtle 2" w:semiHidden="1" w:unhideWhenUsed="1"/>
     <w:lsdException w:name="Table Web 1" w:semiHidden="1" w:unhideWhenUsed="1"/>
+    <w:lsdException w:name="Table Web 2" w:semiHidden="1" w:unhideWhenUsed="1"/>
     <w:lsdException w:name="Table Web 3" w:semiHidden="1" w:unhideWhenUsed="1"/>
     <w:lsdException w:name="Balloon Text" w:semiHidden="1" w:unhideWhenUsed="1"/>
     <w:lsdException w:name="Table Grid" w:uiPriority="39"/>
+    <w:lsdException w:name="Table Theme" w:semiHidden="1" w:unhideWhenUsed="1"/>
     <w:lsdException w:name="Placeholder Text" w:semiHidden="1"/>
     <w:lsdException w:name="No Spacing" w:uiPriority="1" w:qFormat="1"/>
     <w:lsdException w:name="Light Shading" w:uiPriority="60"/>
@@ -569,8 +578,6 @@
     <w:lsdException w:name="Smart Hyperlink" w:semiHidden="1" w:unhideWhenUsed="1"/>
     <w:lsdException w:name="Hashtag" w:semiHidden="1" w:unhideWhenUsed="1"/>
     <w:lsdException w:name="Unresolved Mention" w:semiHidden="1" w:unhideWhenUsed="1"/>
-    <w:lsdException w:name="Smart Link" w:semiHidden="1" w:unhideWhenUsed="1"/>
-    <w:lsdException w:name="Smart Link Error" w:semiHidden="1" w:unhideWhenUsed="1"/>
   </w:latentStyles>
   <w:style w:type="paragraph" w:default="1" w:styleId="Normal">
     <w:name w:val="Normal"/>
@@ -646,6 +653,36 @@
     <w:link w:val="Footer"/>
     <w:uiPriority w:val="99"/>
     <w:rsid w:val="00F3627A"/>
+  </w:style>
+  <w:style w:type="paragraph" w:styleId="BalloonText">
+    <w:name w:val="Balloon Text"/>
+    <w:basedOn w:val="Normal"/>
+    <w:link w:val="BalloonTextChar"/>
+    <w:uiPriority w:val="99"/>
+    <w:semiHidden/>
+    <w:unhideWhenUsed/>
+    <w:rsid w:val="00976509"/>
+    <w:pPr>
+      <w:spacing w:after="0" w:line="240" w:lineRule="auto"/>
+    </w:pPr>
+    <w:rPr>
+      <w:rFonts w:ascii="Segoe UI" w:hAnsi="Segoe UI" w:cs="Segoe UI"/>
+      <w:sz w:val="18"/>
+      <w:szCs w:val="18"/>
+    </w:rPr>
+  </w:style>
+  <w:style w:type="character" w:customStyle="1" w:styleId="BalloonTextChar">
+    <w:name w:val="Balloon Text Char"/>
+    <w:basedOn w:val="DefaultParagraphFont"/>
+    <w:link w:val="BalloonText"/>
+    <w:uiPriority w:val="99"/>
+    <w:semiHidden/>
+    <w:rsid w:val="00976509"/>
+    <w:rPr>
+      <w:rFonts w:ascii="Segoe UI" w:hAnsi="Segoe UI" w:cs="Segoe UI"/>
+      <w:sz w:val="18"/>
+      <w:szCs w:val="18"/>
+    </w:rPr>
   </w:style>
 </w:styles>
 </file>
@@ -946,6 +983,21 @@
 </file>
 
 <file path=customXml/item1.xml><?xml version="1.0" encoding="utf-8"?>
+<p:properties xmlns:p="http://schemas.microsoft.com/office/2006/metadata/properties" xmlns:xsi="http://www.w3.org/2001/XMLSchema-instance" xmlns:pc="http://schemas.microsoft.com/office/infopath/2007/PartnerControls">
+  <documentManagement/>
+</p:properties>
+</file>
+
+<file path=customXml/item2.xml><?xml version="1.0" encoding="utf-8"?>
+<?mso-contentType ?>
+<FormTemplates xmlns="http://schemas.microsoft.com/sharepoint/v3/contenttype/forms">
+  <Display>DocumentLibraryForm</Display>
+  <Edit>DocumentLibraryForm</Edit>
+  <New>DocumentLibraryForm</New>
+</FormTemplates>
+</file>
+
+<file path=customXml/item3.xml><?xml version="1.0" encoding="utf-8"?>
 <ct:contentTypeSchema xmlns:ct="http://schemas.microsoft.com/office/2006/metadata/contentType" xmlns:ma="http://schemas.microsoft.com/office/2006/metadata/properties/metaAttributes" ct:_="" ma:_="" ma:contentTypeName="Document" ma:contentTypeID="0x0101000200977919C636419F8D6B5B483C658C" ma:contentTypeVersion="11" ma:contentTypeDescription="Create a new document." ma:contentTypeScope="" ma:versionID="9a15878d8229f6dd48ecd922747a0661">
   <xsd:schema xmlns:xsd="http://www.w3.org/2001/XMLSchema" xmlns:xs="http://www.w3.org/2001/XMLSchema" xmlns:p="http://schemas.microsoft.com/office/2006/metadata/properties" xmlns:ns3="23d72a42-9028-48c7-b10b-0229e87040db" xmlns:ns4="887f32b8-58e1-4b2c-91cb-46774bc3a8ec" targetNamespace="http://schemas.microsoft.com/office/2006/metadata/properties" ma:root="true" ma:fieldsID="5732c51c51c00375dc83ea728617575a" ns3:_="" ns4:_="">
     <xsd:import namespace="23d72a42-9028-48c7-b10b-0229e87040db"/>
@@ -1154,22 +1206,24 @@
 </ct:contentTypeSchema>
 </file>
 
-<file path=customXml/item2.xml><?xml version="1.0" encoding="utf-8"?>
-<?mso-contentType ?>
-<FormTemplates xmlns="http://schemas.microsoft.com/sharepoint/v3/contenttype/forms">
-  <Display>DocumentLibraryForm</Display>
-  <Edit>DocumentLibraryForm</Edit>
-  <New>DocumentLibraryForm</New>
-</FormTemplates>
+<file path=customXml/itemProps1.xml><?xml version="1.0" encoding="utf-8"?>
+<ds:datastoreItem xmlns:ds="http://schemas.openxmlformats.org/officeDocument/2006/customXml" ds:itemID="{07173F25-0D90-46BC-9A65-89853225C872}">
+  <ds:schemaRefs>
+    <ds:schemaRef ds:uri="http://schemas.microsoft.com/office/2006/metadata/properties"/>
+    <ds:schemaRef ds:uri="http://schemas.microsoft.com/office/infopath/2007/PartnerControls"/>
+  </ds:schemaRefs>
+</ds:datastoreItem>
 </file>
 
-<file path=customXml/item3.xml><?xml version="1.0" encoding="utf-8"?>
-<p:properties xmlns:p="http://schemas.microsoft.com/office/2006/metadata/properties" xmlns:xsi="http://www.w3.org/2001/XMLSchema-instance" xmlns:pc="http://schemas.microsoft.com/office/infopath/2007/PartnerControls">
-  <documentManagement/>
-</p:properties>
+<file path=customXml/itemProps2.xml><?xml version="1.0" encoding="utf-8"?>
+<ds:datastoreItem xmlns:ds="http://schemas.openxmlformats.org/officeDocument/2006/customXml" ds:itemID="{23C3F665-723D-4AF0-94D5-D3A3E29F7C60}">
+  <ds:schemaRefs>
+    <ds:schemaRef ds:uri="http://schemas.microsoft.com/sharepoint/v3/contenttype/forms"/>
+  </ds:schemaRefs>
+</ds:datastoreItem>
 </file>
 
-<file path=customXml/itemProps1.xml><?xml version="1.0" encoding="utf-8"?>
+<file path=customXml/itemProps3.xml><?xml version="1.0" encoding="utf-8"?>
 <ds:datastoreItem xmlns:ds="http://schemas.openxmlformats.org/officeDocument/2006/customXml" ds:itemID="{E7DAF0C9-E3EE-4E82-ACA6-E2AD8A2F8E4D}">
   <ds:schemaRefs>
     <ds:schemaRef ds:uri="http://schemas.microsoft.com/office/2006/metadata/contentType"/>
@@ -1186,21 +1240,4 @@
     <ds:schemaRef ds:uri="http://schemas.microsoft.com/internal/obd"/>
   </ds:schemaRefs>
 </ds:datastoreItem>
-</file>
-
-<file path=customXml/itemProps2.xml><?xml version="1.0" encoding="utf-8"?>
-<ds:datastoreItem xmlns:ds="http://schemas.openxmlformats.org/officeDocument/2006/customXml" ds:itemID="{23C3F665-723D-4AF0-94D5-D3A3E29F7C60}">
-  <ds:schemaRefs>
-    <ds:schemaRef ds:uri="http://schemas.microsoft.com/sharepoint/v3/contenttype/forms"/>
-  </ds:schemaRefs>
-</ds:datastoreItem>
-</file>
-
-<file path=customXml/itemProps3.xml><?xml version="1.0" encoding="utf-8"?>
-<ds:datastoreItem xmlns:ds="http://schemas.openxmlformats.org/officeDocument/2006/customXml" ds:itemID="{07173F25-0D90-46BC-9A65-89853225C872}">
-  <ds:schemaRefs>
-    <ds:schemaRef ds:uri="http://schemas.microsoft.com/office/2006/metadata/properties"/>
-    <ds:schemaRef ds:uri="http://schemas.microsoft.com/office/infopath/2007/PartnerControls"/>
-  </ds:schemaRefs>
-</ds:datastoreItem>
 </file>
</xml_diff>

<commit_message>
Lab2 changes, ready for demo
</commit_message>
<xml_diff>
--- a/Lab2/docs/Prelab_Lab2_Luke_Garland.docx
+++ b/Lab2/docs/Prelab_Lab2_Luke_Garland.docx
@@ -2,6 +2,22 @@
 <file path=word/document.xml><?xml version="1.0" encoding="utf-8"?>
 <w:document xmlns:wpc="http://schemas.microsoft.com/office/word/2010/wordprocessingCanvas" xmlns:cx="http://schemas.microsoft.com/office/drawing/2014/chartex" xmlns:cx1="http://schemas.microsoft.com/office/drawing/2015/9/8/chartex" xmlns:cx2="http://schemas.microsoft.com/office/drawing/2015/10/21/chartex" xmlns:cx3="http://schemas.microsoft.com/office/drawing/2016/5/9/chartex" xmlns:cx4="http://schemas.microsoft.com/office/drawing/2016/5/10/chartex" xmlns:cx5="http://schemas.microsoft.com/office/drawing/2016/5/11/chartex" xmlns:cx6="http://schemas.microsoft.com/office/drawing/2016/5/12/chartex" xmlns:cx7="http://schemas.microsoft.com/office/drawing/2016/5/13/chartex" xmlns:cx8="http://schemas.microsoft.com/office/drawing/2016/5/14/chartex" xmlns:mc="http://schemas.openxmlformats.org/markup-compatibility/2006" xmlns:aink="http://schemas.microsoft.com/office/drawing/2016/ink" xmlns:am3d="http://schemas.microsoft.com/office/drawing/2017/model3d" xmlns:o="urn:schemas-microsoft-com:office:office" xmlns:r="http://schemas.openxmlformats.org/officeDocument/2006/relationships" xmlns:m="http://schemas.openxmlformats.org/officeDocument/2006/math" xmlns:v="urn:schemas-microsoft-com:vml" xmlns:wp14="http://schemas.microsoft.com/office/word/2010/wordprocessingDrawing" xmlns:wp="http://schemas.openxmlformats.org/drawingml/2006/wordprocessingDrawing" xmlns:w10="urn:schemas-microsoft-com:office:word" xmlns:w="http://schemas.openxmlformats.org/wordprocessingml/2006/main" xmlns:w14="http://schemas.microsoft.com/office/word/2010/wordml" xmlns:w15="http://schemas.microsoft.com/office/word/2012/wordml" xmlns:w16cid="http://schemas.microsoft.com/office/word/2016/wordml/cid" xmlns:w16se="http://schemas.microsoft.com/office/word/2015/wordml/symex" xmlns:wpg="http://schemas.microsoft.com/office/word/2010/wordprocessingGroup" xmlns:wpi="http://schemas.microsoft.com/office/word/2010/wordprocessingInk" xmlns:wne="http://schemas.microsoft.com/office/word/2006/wordml" xmlns:wps="http://schemas.microsoft.com/office/word/2010/wordprocessingShape" mc:Ignorable="w14 w15 w16se w16cid wp14">
   <w:body>
+    <w:p>
+      <w:pPr>
+        <w:ind w:left="-993" w:firstLine="567"/>
+      </w:pPr>
+      <w:r>
+        <w:t>Pre-Lab2</w:t>
+      </w:r>
+      <w:r>
+        <w:t>: Luke Garland 30046672</w:t>
+      </w:r>
+      <w:bookmarkStart w:id="0" w:name="_GoBack"/>
+      <w:bookmarkEnd w:id="0"/>
+      <w:r>
+        <w:t xml:space="preserve"> </w:t>
+      </w:r>
+    </w:p>
     <w:p>
       <w:pPr>
         <w:ind w:left="-993" w:firstLine="567"/>
@@ -54,8 +70,6 @@
           </wp:inline>
         </w:drawing>
       </w:r>
-      <w:bookmarkStart w:id="0" w:name="_GoBack"/>
-      <w:bookmarkEnd w:id="0"/>
     </w:p>
     <w:p/>
     <w:p/>
@@ -76,7 +90,6 @@
         <w:ind w:left="-567"/>
       </w:pPr>
       <w:r>
-        <w:lastRenderedPageBreak/>
         <w:t>Regular operation</w:t>
       </w:r>
     </w:p>
@@ -202,7 +215,7 @@
       </w:pPr>
     </w:pPrDefault>
   </w:docDefaults>
-  <w:latentStyles w:defLockedState="0" w:defUIPriority="99" w:defSemiHidden="0" w:defUnhideWhenUsed="0" w:defQFormat="0" w:count="375">
+  <w:latentStyles w:defLockedState="0" w:defUIPriority="99" w:defSemiHidden="0" w:defUnhideWhenUsed="0" w:defQFormat="0" w:count="377">
     <w:lsdException w:name="Normal" w:uiPriority="0" w:qFormat="1"/>
     <w:lsdException w:name="heading 1" w:uiPriority="9" w:qFormat="1"/>
     <w:lsdException w:name="heading 2" w:semiHidden="1" w:uiPriority="9" w:unhideWhenUsed="1" w:qFormat="1"/>
@@ -308,7 +321,6 @@
     <w:lsdException w:name="HTML Sample" w:semiHidden="1" w:unhideWhenUsed="1"/>
     <w:lsdException w:name="HTML Typewriter" w:semiHidden="1" w:unhideWhenUsed="1"/>
     <w:lsdException w:name="HTML Variable" w:semiHidden="1" w:unhideWhenUsed="1"/>
-    <w:lsdException w:name="Normal Table" w:semiHidden="1" w:unhideWhenUsed="1"/>
     <w:lsdException w:name="annotation subject" w:semiHidden="1" w:unhideWhenUsed="1"/>
     <w:lsdException w:name="No List" w:semiHidden="1" w:unhideWhenUsed="1"/>
     <w:lsdException w:name="Outline List 1" w:semiHidden="1" w:unhideWhenUsed="1"/>
@@ -354,11 +366,9 @@
     <w:lsdException w:name="Table Subtle 1" w:semiHidden="1" w:unhideWhenUsed="1"/>
     <w:lsdException w:name="Table Subtle 2" w:semiHidden="1" w:unhideWhenUsed="1"/>
     <w:lsdException w:name="Table Web 1" w:semiHidden="1" w:unhideWhenUsed="1"/>
-    <w:lsdException w:name="Table Web 2" w:semiHidden="1" w:unhideWhenUsed="1"/>
     <w:lsdException w:name="Table Web 3" w:semiHidden="1" w:unhideWhenUsed="1"/>
     <w:lsdException w:name="Balloon Text" w:semiHidden="1" w:unhideWhenUsed="1"/>
     <w:lsdException w:name="Table Grid" w:uiPriority="39"/>
-    <w:lsdException w:name="Table Theme" w:semiHidden="1" w:unhideWhenUsed="1"/>
     <w:lsdException w:name="Placeholder Text" w:semiHidden="1"/>
     <w:lsdException w:name="No Spacing" w:uiPriority="1" w:qFormat="1"/>
     <w:lsdException w:name="Light Shading" w:uiPriority="60"/>
@@ -578,6 +588,8 @@
     <w:lsdException w:name="Smart Hyperlink" w:semiHidden="1" w:unhideWhenUsed="1"/>
     <w:lsdException w:name="Hashtag" w:semiHidden="1" w:unhideWhenUsed="1"/>
     <w:lsdException w:name="Unresolved Mention" w:semiHidden="1" w:unhideWhenUsed="1"/>
+    <w:lsdException w:name="Smart Link" w:semiHidden="1" w:unhideWhenUsed="1"/>
+    <w:lsdException w:name="Smart Link Error" w:semiHidden="1" w:unhideWhenUsed="1"/>
   </w:latentStyles>
   <w:style w:type="paragraph" w:default="1" w:styleId="Normal">
     <w:name w:val="Normal"/>
@@ -983,21 +995,6 @@
 </file>
 
 <file path=customXml/item1.xml><?xml version="1.0" encoding="utf-8"?>
-<p:properties xmlns:p="http://schemas.microsoft.com/office/2006/metadata/properties" xmlns:xsi="http://www.w3.org/2001/XMLSchema-instance" xmlns:pc="http://schemas.microsoft.com/office/infopath/2007/PartnerControls">
-  <documentManagement/>
-</p:properties>
-</file>
-
-<file path=customXml/item2.xml><?xml version="1.0" encoding="utf-8"?>
-<?mso-contentType ?>
-<FormTemplates xmlns="http://schemas.microsoft.com/sharepoint/v3/contenttype/forms">
-  <Display>DocumentLibraryForm</Display>
-  <Edit>DocumentLibraryForm</Edit>
-  <New>DocumentLibraryForm</New>
-</FormTemplates>
-</file>
-
-<file path=customXml/item3.xml><?xml version="1.0" encoding="utf-8"?>
 <ct:contentTypeSchema xmlns:ct="http://schemas.microsoft.com/office/2006/metadata/contentType" xmlns:ma="http://schemas.microsoft.com/office/2006/metadata/properties/metaAttributes" ct:_="" ma:_="" ma:contentTypeName="Document" ma:contentTypeID="0x0101000200977919C636419F8D6B5B483C658C" ma:contentTypeVersion="11" ma:contentTypeDescription="Create a new document." ma:contentTypeScope="" ma:versionID="9a15878d8229f6dd48ecd922747a0661">
   <xsd:schema xmlns:xsd="http://www.w3.org/2001/XMLSchema" xmlns:xs="http://www.w3.org/2001/XMLSchema" xmlns:p="http://schemas.microsoft.com/office/2006/metadata/properties" xmlns:ns3="23d72a42-9028-48c7-b10b-0229e87040db" xmlns:ns4="887f32b8-58e1-4b2c-91cb-46774bc3a8ec" targetNamespace="http://schemas.microsoft.com/office/2006/metadata/properties" ma:root="true" ma:fieldsID="5732c51c51c00375dc83ea728617575a" ns3:_="" ns4:_="">
     <xsd:import namespace="23d72a42-9028-48c7-b10b-0229e87040db"/>
@@ -1206,24 +1203,22 @@
 </ct:contentTypeSchema>
 </file>
 
-<file path=customXml/itemProps1.xml><?xml version="1.0" encoding="utf-8"?>
-<ds:datastoreItem xmlns:ds="http://schemas.openxmlformats.org/officeDocument/2006/customXml" ds:itemID="{07173F25-0D90-46BC-9A65-89853225C872}">
-  <ds:schemaRefs>
-    <ds:schemaRef ds:uri="http://schemas.microsoft.com/office/2006/metadata/properties"/>
-    <ds:schemaRef ds:uri="http://schemas.microsoft.com/office/infopath/2007/PartnerControls"/>
-  </ds:schemaRefs>
-</ds:datastoreItem>
+<file path=customXml/item2.xml><?xml version="1.0" encoding="utf-8"?>
+<?mso-contentType ?>
+<FormTemplates xmlns="http://schemas.microsoft.com/sharepoint/v3/contenttype/forms">
+  <Display>DocumentLibraryForm</Display>
+  <Edit>DocumentLibraryForm</Edit>
+  <New>DocumentLibraryForm</New>
+</FormTemplates>
 </file>
 
-<file path=customXml/itemProps2.xml><?xml version="1.0" encoding="utf-8"?>
-<ds:datastoreItem xmlns:ds="http://schemas.openxmlformats.org/officeDocument/2006/customXml" ds:itemID="{23C3F665-723D-4AF0-94D5-D3A3E29F7C60}">
-  <ds:schemaRefs>
-    <ds:schemaRef ds:uri="http://schemas.microsoft.com/sharepoint/v3/contenttype/forms"/>
-  </ds:schemaRefs>
-</ds:datastoreItem>
+<file path=customXml/item3.xml><?xml version="1.0" encoding="utf-8"?>
+<p:properties xmlns:p="http://schemas.microsoft.com/office/2006/metadata/properties" xmlns:xsi="http://www.w3.org/2001/XMLSchema-instance" xmlns:pc="http://schemas.microsoft.com/office/infopath/2007/PartnerControls">
+  <documentManagement/>
+</p:properties>
 </file>
 
-<file path=customXml/itemProps3.xml><?xml version="1.0" encoding="utf-8"?>
+<file path=customXml/itemProps1.xml><?xml version="1.0" encoding="utf-8"?>
 <ds:datastoreItem xmlns:ds="http://schemas.openxmlformats.org/officeDocument/2006/customXml" ds:itemID="{E7DAF0C9-E3EE-4E82-ACA6-E2AD8A2F8E4D}">
   <ds:schemaRefs>
     <ds:schemaRef ds:uri="http://schemas.microsoft.com/office/2006/metadata/contentType"/>
@@ -1240,4 +1235,21 @@
     <ds:schemaRef ds:uri="http://schemas.microsoft.com/internal/obd"/>
   </ds:schemaRefs>
 </ds:datastoreItem>
+</file>
+
+<file path=customXml/itemProps2.xml><?xml version="1.0" encoding="utf-8"?>
+<ds:datastoreItem xmlns:ds="http://schemas.openxmlformats.org/officeDocument/2006/customXml" ds:itemID="{23C3F665-723D-4AF0-94D5-D3A3E29F7C60}">
+  <ds:schemaRefs>
+    <ds:schemaRef ds:uri="http://schemas.microsoft.com/sharepoint/v3/contenttype/forms"/>
+  </ds:schemaRefs>
+</ds:datastoreItem>
+</file>
+
+<file path=customXml/itemProps3.xml><?xml version="1.0" encoding="utf-8"?>
+<ds:datastoreItem xmlns:ds="http://schemas.openxmlformats.org/officeDocument/2006/customXml" ds:itemID="{07173F25-0D90-46BC-9A65-89853225C872}">
+  <ds:schemaRefs>
+    <ds:schemaRef ds:uri="http://schemas.microsoft.com/office/2006/metadata/properties"/>
+    <ds:schemaRef ds:uri="http://schemas.microsoft.com/office/infopath/2007/PartnerControls"/>
+  </ds:schemaRefs>
+</ds:datastoreItem>
 </file>
</xml_diff>